<commit_message>
Homework 1:  textul la punctul 3 modificat + Homework 2 TC 4  Fail status corectat la "Blocked"
</commit_message>
<xml_diff>
--- a/Homework 1 Website analisys+QA keyrole in SDLC.docx
+++ b/Homework 1 Website analisys+QA keyrole in SDLC.docx
@@ -1,6 +1,6 @@
 
 <file path=word/document.xml><?xml version="1.0" encoding="utf-8"?>
-<w:document xmlns:wpc="http://schemas.microsoft.com/office/word/2010/wordprocessingCanvas" xmlns:cx="http://schemas.microsoft.com/office/drawing/2014/chartex" xmlns:cx1="http://schemas.microsoft.com/office/drawing/2015/9/8/chartex" xmlns:cx2="http://schemas.microsoft.com/office/drawing/2015/10/21/chartex" xmlns:cx3="http://schemas.microsoft.com/office/drawing/2016/5/9/chartex" xmlns:cx4="http://schemas.microsoft.com/office/drawing/2016/5/10/chartex" xmlns:cx5="http://schemas.microsoft.com/office/drawing/2016/5/11/chartex" xmlns:cx6="http://schemas.microsoft.com/office/drawing/2016/5/12/chartex" xmlns:cx7="http://schemas.microsoft.com/office/drawing/2016/5/13/chartex" xmlns:cx8="http://schemas.microsoft.com/office/drawing/2016/5/14/chartex" xmlns:mc="http://schemas.openxmlformats.org/markup-compatibility/2006" xmlns:aink="http://schemas.microsoft.com/office/drawing/2016/ink" xmlns:am3d="http://schemas.microsoft.com/office/drawing/2017/model3d" xmlns:o="urn:schemas-microsoft-com:office:office" xmlns:oel="http://schemas.microsoft.com/office/2019/extlst" xmlns:r="http://schemas.openxmlformats.org/officeDocument/2006/relationships" xmlns:m="http://schemas.openxmlformats.org/officeDocument/2006/math" xmlns:v="urn:schemas-microsoft-com:vml" xmlns:wp14="http://schemas.microsoft.com/office/word/2010/wordprocessingDrawing" xmlns:wp="http://schemas.openxmlformats.org/drawingml/2006/wordprocessingDrawing" xmlns:w10="urn:schemas-microsoft-com:office:word" xmlns:w="http://schemas.openxmlformats.org/wordprocessingml/2006/main" xmlns:w14="http://schemas.microsoft.com/office/word/2010/wordml" xmlns:w15="http://schemas.microsoft.com/office/word/2012/wordml" xmlns:w16cex="http://schemas.microsoft.com/office/word/2018/wordml/cex" xmlns:w16cid="http://schemas.microsoft.com/office/word/2016/wordml/cid" xmlns:w16="http://schemas.microsoft.com/office/word/2018/wordml" xmlns:w16sdtdh="http://schemas.microsoft.com/office/word/2020/wordml/sdtdatahash" xmlns:w16se="http://schemas.microsoft.com/office/word/2015/wordml/symex" xmlns:wpg="http://schemas.microsoft.com/office/word/2010/wordprocessingGroup" xmlns:wpi="http://schemas.microsoft.com/office/word/2010/wordprocessingInk" xmlns:wne="http://schemas.microsoft.com/office/word/2006/wordml" xmlns:wps="http://schemas.microsoft.com/office/word/2010/wordprocessingShape" mc:Ignorable="w14 w15 w16se w16cid w16 w16cex w16sdtdh wp14">
+<w:document xmlns:wpc="http://schemas.microsoft.com/office/word/2010/wordprocessingCanvas" xmlns:cx="http://schemas.microsoft.com/office/drawing/2014/chartex" xmlns:cx1="http://schemas.microsoft.com/office/drawing/2015/9/8/chartex" xmlns:cx2="http://schemas.microsoft.com/office/drawing/2015/10/21/chartex" xmlns:cx3="http://schemas.microsoft.com/office/drawing/2016/5/9/chartex" xmlns:cx4="http://schemas.microsoft.com/office/drawing/2016/5/10/chartex" xmlns:cx5="http://schemas.microsoft.com/office/drawing/2016/5/11/chartex" xmlns:cx6="http://schemas.microsoft.com/office/drawing/2016/5/12/chartex" xmlns:cx7="http://schemas.microsoft.com/office/drawing/2016/5/13/chartex" xmlns:cx8="http://schemas.microsoft.com/office/drawing/2016/5/14/chartex" xmlns:mc="http://schemas.openxmlformats.org/markup-compatibility/2006" xmlns:aink="http://schemas.microsoft.com/office/drawing/2016/ink" xmlns:am3d="http://schemas.microsoft.com/office/drawing/2017/model3d" xmlns:o="urn:schemas-microsoft-com:office:office" xmlns:oel="http://schemas.microsoft.com/office/2019/extlst" xmlns:r="http://schemas.openxmlformats.org/officeDocument/2006/relationships" xmlns:m="http://schemas.openxmlformats.org/officeDocument/2006/math" xmlns:v="urn:schemas-microsoft-com:vml" xmlns:wp14="http://schemas.microsoft.com/office/word/2010/wordprocessingDrawing" xmlns:wp="http://schemas.openxmlformats.org/drawingml/2006/wordprocessingDrawing" xmlns:w10="urn:schemas-microsoft-com:office:word" xmlns:w="http://schemas.openxmlformats.org/wordprocessingml/2006/main" xmlns:w14="http://schemas.microsoft.com/office/word/2010/wordml" xmlns:w15="http://schemas.microsoft.com/office/word/2012/wordml" xmlns:w16cex="http://schemas.microsoft.com/office/word/2018/wordml/cex" xmlns:w16cid="http://schemas.microsoft.com/office/word/2016/wordml/cid" xmlns:w16="http://schemas.microsoft.com/office/word/2018/wordml" xmlns:w16du="http://schemas.microsoft.com/office/word/2023/wordml/word16du" xmlns:w16sdtdh="http://schemas.microsoft.com/office/word/2020/wordml/sdtdatahash" xmlns:w16se="http://schemas.microsoft.com/office/word/2015/wordml/symex" xmlns:wpg="http://schemas.microsoft.com/office/word/2010/wordprocessingGroup" xmlns:wpi="http://schemas.microsoft.com/office/word/2010/wordprocessingInk" xmlns:wne="http://schemas.microsoft.com/office/word/2006/wordml" xmlns:wps="http://schemas.microsoft.com/office/word/2010/wordprocessingShape" mc:Ignorable="w14 w15 w16se w16cid w16 w16cex w16sdtdh w16du wp14">
   <w:body>
     <w:p>
       <w:pPr>
@@ -162,27 +162,63 @@
           <w:szCs w:val="24"/>
           <w:lang w:val="ro-RO"/>
         </w:rPr>
-        <w:t xml:space="preserve">Descrie ce funcții pot fi de QA în fiecare etapa a ciclului de viață a software-ului. </w:t>
-      </w:r>
-    </w:p>
-    <w:p>
-      <w:pPr>
+        <w:t xml:space="preserve">Descrie ce funcții pot fi </w:t>
+      </w:r>
+      <w:r>
         <w:rPr>
           <w:rFonts w:ascii="Times New Roman" w:eastAsia="Times New Roman" w:hAnsi="Times New Roman" w:cs="Times New Roman"/>
           <w:sz w:val="24"/>
           <w:szCs w:val="24"/>
           <w:lang w:val="ro-RO"/>
         </w:rPr>
-      </w:pPr>
-    </w:p>
-    <w:p>
-      <w:pPr>
+        <w:t xml:space="preserve">îndeplinite </w:t>
+      </w:r>
+      <w:r>
         <w:rPr>
           <w:rFonts w:ascii="Times New Roman" w:eastAsia="Times New Roman" w:hAnsi="Times New Roman" w:cs="Times New Roman"/>
           <w:sz w:val="24"/>
           <w:szCs w:val="24"/>
           <w:lang w:val="ro-RO"/>
         </w:rPr>
+        <w:t>de QA</w:t>
+      </w:r>
+      <w:r>
+        <w:rPr>
+          <w:rFonts w:ascii="Times New Roman" w:eastAsia="Times New Roman" w:hAnsi="Times New Roman" w:cs="Times New Roman"/>
+          <w:sz w:val="24"/>
+          <w:szCs w:val="24"/>
+          <w:lang w:val="ro-RO"/>
+        </w:rPr>
+        <w:t xml:space="preserve"> Tester</w:t>
+      </w:r>
+      <w:r>
+        <w:rPr>
+          <w:rFonts w:ascii="Times New Roman" w:eastAsia="Times New Roman" w:hAnsi="Times New Roman" w:cs="Times New Roman"/>
+          <w:sz w:val="24"/>
+          <w:szCs w:val="24"/>
+          <w:lang w:val="ro-RO"/>
+        </w:rPr>
+        <w:t xml:space="preserve"> în fiecare etapa a ciclului de viață a software-ului. </w:t>
+      </w:r>
+    </w:p>
+    <w:p>
+      <w:pPr>
+        <w:rPr>
+          <w:rFonts w:ascii="Times New Roman" w:eastAsia="Times New Roman" w:hAnsi="Times New Roman" w:cs="Times New Roman"/>
+          <w:sz w:val="24"/>
+          <w:szCs w:val="24"/>
+          <w:lang w:val="ro-RO"/>
+        </w:rPr>
+      </w:pPr>
+    </w:p>
+    <w:p>
+      <w:pPr>
+        <w:rPr>
+          <w:rFonts w:ascii="Times New Roman" w:eastAsia="Times New Roman" w:hAnsi="Times New Roman" w:cs="Times New Roman"/>
+          <w:sz w:val="24"/>
+          <w:szCs w:val="24"/>
+          <w:lang w:val="ro-RO"/>
+        </w:rPr>
       </w:pPr>
     </w:p>
     <w:p>
@@ -234,25 +270,7 @@
           <w:sz w:val="24"/>
           <w:szCs w:val="24"/>
         </w:rPr>
-        <w:t>2. Părerea mea este că cele 4 funcții principale ale site-</w:t>
-      </w:r>
-      <w:proofErr w:type="gramStart"/>
-      <w:r>
-        <w:rPr>
-          <w:rFonts w:ascii="Times New Roman" w:eastAsia="Times New Roman" w:hAnsi="Times New Roman" w:cs="Times New Roman"/>
-          <w:sz w:val="24"/>
-          <w:szCs w:val="24"/>
-        </w:rPr>
-        <w:t>ului  sunt</w:t>
-      </w:r>
-      <w:proofErr w:type="gramEnd"/>
-      <w:r>
-        <w:rPr>
-          <w:rFonts w:ascii="Times New Roman" w:eastAsia="Times New Roman" w:hAnsi="Times New Roman" w:cs="Times New Roman"/>
-          <w:sz w:val="24"/>
-          <w:szCs w:val="24"/>
-        </w:rPr>
-        <w:t>:</w:t>
+        <w:t>2. Părerea mea este că cele 4 funcții principale ale site-ului  sunt:</w:t>
       </w:r>
     </w:p>
     <w:p>
@@ -336,25 +354,7 @@
           <w:sz w:val="24"/>
           <w:szCs w:val="24"/>
         </w:rPr>
-        <w:t xml:space="preserve">Prezentarea grafică </w:t>
-      </w:r>
-      <w:proofErr w:type="gramStart"/>
-      <w:r>
-        <w:rPr>
-          <w:rFonts w:ascii="Times New Roman" w:eastAsia="Times New Roman" w:hAnsi="Times New Roman" w:cs="Times New Roman"/>
-          <w:sz w:val="24"/>
-          <w:szCs w:val="24"/>
-        </w:rPr>
-        <w:t>a</w:t>
-      </w:r>
-      <w:proofErr w:type="gramEnd"/>
-      <w:r>
-        <w:rPr>
-          <w:rFonts w:ascii="Times New Roman" w:eastAsia="Times New Roman" w:hAnsi="Times New Roman" w:cs="Times New Roman"/>
-          <w:sz w:val="24"/>
-          <w:szCs w:val="24"/>
-        </w:rPr>
-        <w:t xml:space="preserve"> evoluției cursului valutar </w:t>
+        <w:t xml:space="preserve">Prezentarea grafică a evoluției cursului valutar </w:t>
       </w:r>
     </w:p>
     <w:p>
@@ -399,25 +399,7 @@
           <w:sz w:val="24"/>
           <w:szCs w:val="24"/>
         </w:rPr>
-        <w:t xml:space="preserve">Această funcție este urmată imediat de listarea cursului valutar aplicat de principalele bănci. Ca vizitator pe lângă cursul de referință vreau să știu și cursul aplicat de bănci ca să aleg banca potrivită pentru o eventuală </w:t>
-      </w:r>
-      <w:proofErr w:type="gramStart"/>
-      <w:r>
-        <w:rPr>
-          <w:rFonts w:ascii="Times New Roman" w:eastAsia="Times New Roman" w:hAnsi="Times New Roman" w:cs="Times New Roman"/>
-          <w:sz w:val="24"/>
-          <w:szCs w:val="24"/>
-        </w:rPr>
-        <w:t>tranzacție .</w:t>
-      </w:r>
-      <w:proofErr w:type="gramEnd"/>
-      <w:r>
-        <w:rPr>
-          <w:rFonts w:ascii="Times New Roman" w:eastAsia="Times New Roman" w:hAnsi="Times New Roman" w:cs="Times New Roman"/>
-          <w:sz w:val="24"/>
-          <w:szCs w:val="24"/>
-        </w:rPr>
-        <w:t xml:space="preserve"> </w:t>
+        <w:t xml:space="preserve">Această funcție este urmată imediat de listarea cursului valutar aplicat de principalele bănci. Ca vizitator pe lângă cursul de referință vreau să știu și cursul aplicat de bănci ca să aleg banca potrivită pentru o eventuală tranzacție . </w:t>
       </w:r>
     </w:p>
     <w:p>
@@ -453,25 +435,7 @@
           <w:sz w:val="24"/>
           <w:szCs w:val="24"/>
         </w:rPr>
-        <w:t xml:space="preserve">Prezentarea grafică a evoluției am pus pe ultimul loc fiindcă părerea mea este că numărul vizitatorilor care ar </w:t>
-      </w:r>
-      <w:proofErr w:type="gramStart"/>
-      <w:r>
-        <w:rPr>
-          <w:rFonts w:ascii="Times New Roman" w:eastAsia="Times New Roman" w:hAnsi="Times New Roman" w:cs="Times New Roman"/>
-          <w:sz w:val="24"/>
-          <w:szCs w:val="24"/>
-        </w:rPr>
-        <w:t>folosi  este</w:t>
-      </w:r>
-      <w:proofErr w:type="gramEnd"/>
-      <w:r>
-        <w:rPr>
-          <w:rFonts w:ascii="Times New Roman" w:eastAsia="Times New Roman" w:hAnsi="Times New Roman" w:cs="Times New Roman"/>
-          <w:sz w:val="24"/>
-          <w:szCs w:val="24"/>
-        </w:rPr>
-        <w:t xml:space="preserve"> mai mic decât celor care ar folosi convertorul. Dar ca un vizitator vreau să am acces la o asemenea funcție care prezintă evoluția cursului într-un interval de timp definit la alegere.</w:t>
+        <w:t>Prezentarea grafică a evoluției am pus pe ultimul loc fiindcă părerea mea este că numărul vizitatorilor care ar folosi  este mai mic decât celor care ar folosi convertorul. Dar ca un vizitator vreau să am acces la o asemenea funcție care prezintă evoluția cursului într-un interval de timp definit la alegere.</w:t>
       </w:r>
     </w:p>
     <w:p>
@@ -570,6 +534,7 @@
           <w:sz w:val="24"/>
           <w:szCs w:val="24"/>
         </w:rPr>
+        <w:lastRenderedPageBreak/>
         <w:t xml:space="preserve">Analiză testabilitate: dacă cerințele sunt clare, testabile </w:t>
       </w:r>
     </w:p>
@@ -591,26 +556,7 @@
           <w:sz w:val="24"/>
           <w:szCs w:val="24"/>
         </w:rPr>
-        <w:lastRenderedPageBreak/>
-        <w:t xml:space="preserve">Propuneri, sugestii, feedback pentru echipa de management </w:t>
-      </w:r>
-      <w:proofErr w:type="gramStart"/>
-      <w:r>
-        <w:rPr>
-          <w:rFonts w:ascii="Times New Roman" w:eastAsia="Times New Roman" w:hAnsi="Times New Roman" w:cs="Times New Roman"/>
-          <w:sz w:val="24"/>
-          <w:szCs w:val="24"/>
-        </w:rPr>
-        <w:t>( product</w:t>
-      </w:r>
-      <w:proofErr w:type="gramEnd"/>
-      <w:r>
-        <w:rPr>
-          <w:rFonts w:ascii="Times New Roman" w:eastAsia="Times New Roman" w:hAnsi="Times New Roman" w:cs="Times New Roman"/>
-          <w:sz w:val="24"/>
-          <w:szCs w:val="24"/>
-        </w:rPr>
-        <w:t xml:space="preserve"> și project manageri, business analyst)</w:t>
+        <w:t>Propuneri, sugestii, feedback pentru echipa de management ( product și project manageri, business analyst)</w:t>
       </w:r>
     </w:p>
     <w:p>
@@ -757,25 +703,7 @@
           <w:sz w:val="24"/>
           <w:szCs w:val="24"/>
         </w:rPr>
-        <w:t xml:space="preserve">Testare, verificare design conform cerințelor </w:t>
-      </w:r>
-      <w:proofErr w:type="gramStart"/>
-      <w:r>
-        <w:rPr>
-          <w:rFonts w:ascii="Times New Roman" w:eastAsia="Times New Roman" w:hAnsi="Times New Roman" w:cs="Times New Roman"/>
-          <w:sz w:val="24"/>
-          <w:szCs w:val="24"/>
-        </w:rPr>
-        <w:t>( Integration</w:t>
-      </w:r>
-      <w:proofErr w:type="gramEnd"/>
-      <w:r>
-        <w:rPr>
-          <w:rFonts w:ascii="Times New Roman" w:eastAsia="Times New Roman" w:hAnsi="Times New Roman" w:cs="Times New Roman"/>
-          <w:sz w:val="24"/>
-          <w:szCs w:val="24"/>
-        </w:rPr>
-        <w:t xml:space="preserve"> testing)</w:t>
+        <w:t>Testare, verificare design conform cerințelor ( Integration testing)</w:t>
       </w:r>
     </w:p>
     <w:p>
@@ -1126,25 +1054,7 @@
           <w:sz w:val="24"/>
           <w:szCs w:val="24"/>
         </w:rPr>
-        <w:t xml:space="preserve">Verificare, testare </w:t>
-      </w:r>
-      <w:proofErr w:type="gramStart"/>
-      <w:r>
-        <w:rPr>
-          <w:rFonts w:ascii="Times New Roman" w:eastAsia="Times New Roman" w:hAnsi="Times New Roman" w:cs="Times New Roman"/>
-          <w:sz w:val="24"/>
-          <w:szCs w:val="24"/>
-        </w:rPr>
-        <w:t>sesizări,bug</w:t>
-      </w:r>
-      <w:proofErr w:type="gramEnd"/>
-      <w:r>
-        <w:rPr>
-          <w:rFonts w:ascii="Times New Roman" w:eastAsia="Times New Roman" w:hAnsi="Times New Roman" w:cs="Times New Roman"/>
-          <w:sz w:val="24"/>
-          <w:szCs w:val="24"/>
-        </w:rPr>
-        <w:t>-uri =&gt; bug report</w:t>
+        <w:t>Verificare, testare sesizări,bug-uri =&gt; bug report</w:t>
       </w:r>
     </w:p>
     <w:p>
@@ -1197,7 +1107,7 @@
 </file>
 
 <file path=word/endnotes.xml><?xml version="1.0" encoding="utf-8"?>
-<w:endnotes xmlns:wpc="http://schemas.microsoft.com/office/word/2010/wordprocessingCanvas" xmlns:cx="http://schemas.microsoft.com/office/drawing/2014/chartex" xmlns:cx1="http://schemas.microsoft.com/office/drawing/2015/9/8/chartex" xmlns:cx2="http://schemas.microsoft.com/office/drawing/2015/10/21/chartex" xmlns:cx3="http://schemas.microsoft.com/office/drawing/2016/5/9/chartex" xmlns:cx4="http://schemas.microsoft.com/office/drawing/2016/5/10/chartex" xmlns:cx5="http://schemas.microsoft.com/office/drawing/2016/5/11/chartex" xmlns:cx6="http://schemas.microsoft.com/office/drawing/2016/5/12/chartex" xmlns:cx7="http://schemas.microsoft.com/office/drawing/2016/5/13/chartex" xmlns:cx8="http://schemas.microsoft.com/office/drawing/2016/5/14/chartex" xmlns:mc="http://schemas.openxmlformats.org/markup-compatibility/2006" xmlns:aink="http://schemas.microsoft.com/office/drawing/2016/ink" xmlns:am3d="http://schemas.microsoft.com/office/drawing/2017/model3d" xmlns:o="urn:schemas-microsoft-com:office:office" xmlns:oel="http://schemas.microsoft.com/office/2019/extlst" xmlns:r="http://schemas.openxmlformats.org/officeDocument/2006/relationships" xmlns:m="http://schemas.openxmlformats.org/officeDocument/2006/math" xmlns:v="urn:schemas-microsoft-com:vml" xmlns:wp14="http://schemas.microsoft.com/office/word/2010/wordprocessingDrawing" xmlns:wp="http://schemas.openxmlformats.org/drawingml/2006/wordprocessingDrawing" xmlns:w10="urn:schemas-microsoft-com:office:word" xmlns:w="http://schemas.openxmlformats.org/wordprocessingml/2006/main" xmlns:w14="http://schemas.microsoft.com/office/word/2010/wordml" xmlns:w15="http://schemas.microsoft.com/office/word/2012/wordml" xmlns:w16cex="http://schemas.microsoft.com/office/word/2018/wordml/cex" xmlns:w16cid="http://schemas.microsoft.com/office/word/2016/wordml/cid" xmlns:w16="http://schemas.microsoft.com/office/word/2018/wordml" xmlns:w16sdtdh="http://schemas.microsoft.com/office/word/2020/wordml/sdtdatahash" xmlns:w16se="http://schemas.microsoft.com/office/word/2015/wordml/symex" xmlns:wpg="http://schemas.microsoft.com/office/word/2010/wordprocessingGroup" xmlns:wpi="http://schemas.microsoft.com/office/word/2010/wordprocessingInk" xmlns:wne="http://schemas.microsoft.com/office/word/2006/wordml" xmlns:wps="http://schemas.microsoft.com/office/word/2010/wordprocessingShape" mc:Ignorable="w14 w15 w16se w16cid w16 w16cex w16sdtdh wp14">
+<w:endnotes xmlns:wpc="http://schemas.microsoft.com/office/word/2010/wordprocessingCanvas" xmlns:cx="http://schemas.microsoft.com/office/drawing/2014/chartex" xmlns:cx1="http://schemas.microsoft.com/office/drawing/2015/9/8/chartex" xmlns:cx2="http://schemas.microsoft.com/office/drawing/2015/10/21/chartex" xmlns:cx3="http://schemas.microsoft.com/office/drawing/2016/5/9/chartex" xmlns:cx4="http://schemas.microsoft.com/office/drawing/2016/5/10/chartex" xmlns:cx5="http://schemas.microsoft.com/office/drawing/2016/5/11/chartex" xmlns:cx6="http://schemas.microsoft.com/office/drawing/2016/5/12/chartex" xmlns:cx7="http://schemas.microsoft.com/office/drawing/2016/5/13/chartex" xmlns:cx8="http://schemas.microsoft.com/office/drawing/2016/5/14/chartex" xmlns:mc="http://schemas.openxmlformats.org/markup-compatibility/2006" xmlns:aink="http://schemas.microsoft.com/office/drawing/2016/ink" xmlns:am3d="http://schemas.microsoft.com/office/drawing/2017/model3d" xmlns:o="urn:schemas-microsoft-com:office:office" xmlns:oel="http://schemas.microsoft.com/office/2019/extlst" xmlns:r="http://schemas.openxmlformats.org/officeDocument/2006/relationships" xmlns:m="http://schemas.openxmlformats.org/officeDocument/2006/math" xmlns:v="urn:schemas-microsoft-com:vml" xmlns:wp14="http://schemas.microsoft.com/office/word/2010/wordprocessingDrawing" xmlns:wp="http://schemas.openxmlformats.org/drawingml/2006/wordprocessingDrawing" xmlns:w10="urn:schemas-microsoft-com:office:word" xmlns:w="http://schemas.openxmlformats.org/wordprocessingml/2006/main" xmlns:w14="http://schemas.microsoft.com/office/word/2010/wordml" xmlns:w15="http://schemas.microsoft.com/office/word/2012/wordml" xmlns:w16cex="http://schemas.microsoft.com/office/word/2018/wordml/cex" xmlns:w16cid="http://schemas.microsoft.com/office/word/2016/wordml/cid" xmlns:w16="http://schemas.microsoft.com/office/word/2018/wordml" xmlns:w16du="http://schemas.microsoft.com/office/word/2023/wordml/word16du" xmlns:w16sdtdh="http://schemas.microsoft.com/office/word/2020/wordml/sdtdatahash" xmlns:w16se="http://schemas.microsoft.com/office/word/2015/wordml/symex" xmlns:wpg="http://schemas.microsoft.com/office/word/2010/wordprocessingGroup" xmlns:wpi="http://schemas.microsoft.com/office/word/2010/wordprocessingInk" xmlns:wne="http://schemas.microsoft.com/office/word/2006/wordml" xmlns:wps="http://schemas.microsoft.com/office/word/2010/wordprocessingShape" mc:Ignorable="w14 w15 w16se w16cid w16 w16cex w16sdtdh w16du wp14">
   <w:endnote w:type="separator" w:id="-1">
     <w:p>
       <w:pPr>
@@ -1222,7 +1132,7 @@
 </file>
 
 <file path=word/footnotes.xml><?xml version="1.0" encoding="utf-8"?>
-<w:footnotes xmlns:wpc="http://schemas.microsoft.com/office/word/2010/wordprocessingCanvas" xmlns:cx="http://schemas.microsoft.com/office/drawing/2014/chartex" xmlns:cx1="http://schemas.microsoft.com/office/drawing/2015/9/8/chartex" xmlns:cx2="http://schemas.microsoft.com/office/drawing/2015/10/21/chartex" xmlns:cx3="http://schemas.microsoft.com/office/drawing/2016/5/9/chartex" xmlns:cx4="http://schemas.microsoft.com/office/drawing/2016/5/10/chartex" xmlns:cx5="http://schemas.microsoft.com/office/drawing/2016/5/11/chartex" xmlns:cx6="http://schemas.microsoft.com/office/drawing/2016/5/12/chartex" xmlns:cx7="http://schemas.microsoft.com/office/drawing/2016/5/13/chartex" xmlns:cx8="http://schemas.microsoft.com/office/drawing/2016/5/14/chartex" xmlns:mc="http://schemas.openxmlformats.org/markup-compatibility/2006" xmlns:aink="http://schemas.microsoft.com/office/drawing/2016/ink" xmlns:am3d="http://schemas.microsoft.com/office/drawing/2017/model3d" xmlns:o="urn:schemas-microsoft-com:office:office" xmlns:oel="http://schemas.microsoft.com/office/2019/extlst" xmlns:r="http://schemas.openxmlformats.org/officeDocument/2006/relationships" xmlns:m="http://schemas.openxmlformats.org/officeDocument/2006/math" xmlns:v="urn:schemas-microsoft-com:vml" xmlns:wp14="http://schemas.microsoft.com/office/word/2010/wordprocessingDrawing" xmlns:wp="http://schemas.openxmlformats.org/drawingml/2006/wordprocessingDrawing" xmlns:w10="urn:schemas-microsoft-com:office:word" xmlns:w="http://schemas.openxmlformats.org/wordprocessingml/2006/main" xmlns:w14="http://schemas.microsoft.com/office/word/2010/wordml" xmlns:w15="http://schemas.microsoft.com/office/word/2012/wordml" xmlns:w16cex="http://schemas.microsoft.com/office/word/2018/wordml/cex" xmlns:w16cid="http://schemas.microsoft.com/office/word/2016/wordml/cid" xmlns:w16="http://schemas.microsoft.com/office/word/2018/wordml" xmlns:w16sdtdh="http://schemas.microsoft.com/office/word/2020/wordml/sdtdatahash" xmlns:w16se="http://schemas.microsoft.com/office/word/2015/wordml/symex" xmlns:wpg="http://schemas.microsoft.com/office/word/2010/wordprocessingGroup" xmlns:wpi="http://schemas.microsoft.com/office/word/2010/wordprocessingInk" xmlns:wne="http://schemas.microsoft.com/office/word/2006/wordml" xmlns:wps="http://schemas.microsoft.com/office/word/2010/wordprocessingShape" mc:Ignorable="w14 w15 w16se w16cid w16 w16cex w16sdtdh wp14">
+<w:footnotes xmlns:wpc="http://schemas.microsoft.com/office/word/2010/wordprocessingCanvas" xmlns:cx="http://schemas.microsoft.com/office/drawing/2014/chartex" xmlns:cx1="http://schemas.microsoft.com/office/drawing/2015/9/8/chartex" xmlns:cx2="http://schemas.microsoft.com/office/drawing/2015/10/21/chartex" xmlns:cx3="http://schemas.microsoft.com/office/drawing/2016/5/9/chartex" xmlns:cx4="http://schemas.microsoft.com/office/drawing/2016/5/10/chartex" xmlns:cx5="http://schemas.microsoft.com/office/drawing/2016/5/11/chartex" xmlns:cx6="http://schemas.microsoft.com/office/drawing/2016/5/12/chartex" xmlns:cx7="http://schemas.microsoft.com/office/drawing/2016/5/13/chartex" xmlns:cx8="http://schemas.microsoft.com/office/drawing/2016/5/14/chartex" xmlns:mc="http://schemas.openxmlformats.org/markup-compatibility/2006" xmlns:aink="http://schemas.microsoft.com/office/drawing/2016/ink" xmlns:am3d="http://schemas.microsoft.com/office/drawing/2017/model3d" xmlns:o="urn:schemas-microsoft-com:office:office" xmlns:oel="http://schemas.microsoft.com/office/2019/extlst" xmlns:r="http://schemas.openxmlformats.org/officeDocument/2006/relationships" xmlns:m="http://schemas.openxmlformats.org/officeDocument/2006/math" xmlns:v="urn:schemas-microsoft-com:vml" xmlns:wp14="http://schemas.microsoft.com/office/word/2010/wordprocessingDrawing" xmlns:wp="http://schemas.openxmlformats.org/drawingml/2006/wordprocessingDrawing" xmlns:w10="urn:schemas-microsoft-com:office:word" xmlns:w="http://schemas.openxmlformats.org/wordprocessingml/2006/main" xmlns:w14="http://schemas.microsoft.com/office/word/2010/wordml" xmlns:w15="http://schemas.microsoft.com/office/word/2012/wordml" xmlns:w16cex="http://schemas.microsoft.com/office/word/2018/wordml/cex" xmlns:w16cid="http://schemas.microsoft.com/office/word/2016/wordml/cid" xmlns:w16="http://schemas.microsoft.com/office/word/2018/wordml" xmlns:w16du="http://schemas.microsoft.com/office/word/2023/wordml/word16du" xmlns:w16sdtdh="http://schemas.microsoft.com/office/word/2020/wordml/sdtdatahash" xmlns:w16se="http://schemas.microsoft.com/office/word/2015/wordml/symex" xmlns:wpg="http://schemas.microsoft.com/office/word/2010/wordprocessingGroup" xmlns:wpi="http://schemas.microsoft.com/office/word/2010/wordprocessingInk" xmlns:wne="http://schemas.microsoft.com/office/word/2006/wordml" xmlns:wps="http://schemas.microsoft.com/office/word/2010/wordprocessingShape" mc:Ignorable="w14 w15 w16se w16cid w16 w16cex w16sdtdh w16du wp14">
   <w:footnote w:type="separator" w:id="-1">
     <w:p>
       <w:pPr>
@@ -1247,13 +1157,13 @@
 </file>
 
 <file path=word/header1.xml><?xml version="1.0" encoding="utf-8"?>
-<w:hdr xmlns:wpc="http://schemas.microsoft.com/office/word/2010/wordprocessingCanvas" xmlns:cx="http://schemas.microsoft.com/office/drawing/2014/chartex" xmlns:cx1="http://schemas.microsoft.com/office/drawing/2015/9/8/chartex" xmlns:cx2="http://schemas.microsoft.com/office/drawing/2015/10/21/chartex" xmlns:cx3="http://schemas.microsoft.com/office/drawing/2016/5/9/chartex" xmlns:cx4="http://schemas.microsoft.com/office/drawing/2016/5/10/chartex" xmlns:cx5="http://schemas.microsoft.com/office/drawing/2016/5/11/chartex" xmlns:cx6="http://schemas.microsoft.com/office/drawing/2016/5/12/chartex" xmlns:cx7="http://schemas.microsoft.com/office/drawing/2016/5/13/chartex" xmlns:cx8="http://schemas.microsoft.com/office/drawing/2016/5/14/chartex" xmlns:mc="http://schemas.openxmlformats.org/markup-compatibility/2006" xmlns:aink="http://schemas.microsoft.com/office/drawing/2016/ink" xmlns:am3d="http://schemas.microsoft.com/office/drawing/2017/model3d" xmlns:o="urn:schemas-microsoft-com:office:office" xmlns:oel="http://schemas.microsoft.com/office/2019/extlst" xmlns:r="http://schemas.openxmlformats.org/officeDocument/2006/relationships" xmlns:m="http://schemas.openxmlformats.org/officeDocument/2006/math" xmlns:v="urn:schemas-microsoft-com:vml" xmlns:wp14="http://schemas.microsoft.com/office/word/2010/wordprocessingDrawing" xmlns:wp="http://schemas.openxmlformats.org/drawingml/2006/wordprocessingDrawing" xmlns:w10="urn:schemas-microsoft-com:office:word" xmlns:w="http://schemas.openxmlformats.org/wordprocessingml/2006/main" xmlns:w14="http://schemas.microsoft.com/office/word/2010/wordml" xmlns:w15="http://schemas.microsoft.com/office/word/2012/wordml" xmlns:w16cex="http://schemas.microsoft.com/office/word/2018/wordml/cex" xmlns:w16cid="http://schemas.microsoft.com/office/word/2016/wordml/cid" xmlns:w16="http://schemas.microsoft.com/office/word/2018/wordml" xmlns:w16sdtdh="http://schemas.microsoft.com/office/word/2020/wordml/sdtdatahash" xmlns:w16se="http://schemas.microsoft.com/office/word/2015/wordml/symex" xmlns:wpg="http://schemas.microsoft.com/office/word/2010/wordprocessingGroup" xmlns:wpi="http://schemas.microsoft.com/office/word/2010/wordprocessingInk" xmlns:wne="http://schemas.microsoft.com/office/word/2006/wordml" xmlns:wps="http://schemas.microsoft.com/office/word/2010/wordprocessingShape" mc:Ignorable="w14 w15 w16se w16cid w16 w16cex w16sdtdh wp14">
+<w:hdr xmlns:wpc="http://schemas.microsoft.com/office/word/2010/wordprocessingCanvas" xmlns:cx="http://schemas.microsoft.com/office/drawing/2014/chartex" xmlns:cx1="http://schemas.microsoft.com/office/drawing/2015/9/8/chartex" xmlns:cx2="http://schemas.microsoft.com/office/drawing/2015/10/21/chartex" xmlns:cx3="http://schemas.microsoft.com/office/drawing/2016/5/9/chartex" xmlns:cx4="http://schemas.microsoft.com/office/drawing/2016/5/10/chartex" xmlns:cx5="http://schemas.microsoft.com/office/drawing/2016/5/11/chartex" xmlns:cx6="http://schemas.microsoft.com/office/drawing/2016/5/12/chartex" xmlns:cx7="http://schemas.microsoft.com/office/drawing/2016/5/13/chartex" xmlns:cx8="http://schemas.microsoft.com/office/drawing/2016/5/14/chartex" xmlns:mc="http://schemas.openxmlformats.org/markup-compatibility/2006" xmlns:aink="http://schemas.microsoft.com/office/drawing/2016/ink" xmlns:am3d="http://schemas.microsoft.com/office/drawing/2017/model3d" xmlns:o="urn:schemas-microsoft-com:office:office" xmlns:oel="http://schemas.microsoft.com/office/2019/extlst" xmlns:r="http://schemas.openxmlformats.org/officeDocument/2006/relationships" xmlns:m="http://schemas.openxmlformats.org/officeDocument/2006/math" xmlns:v="urn:schemas-microsoft-com:vml" xmlns:wp14="http://schemas.microsoft.com/office/word/2010/wordprocessingDrawing" xmlns:wp="http://schemas.openxmlformats.org/drawingml/2006/wordprocessingDrawing" xmlns:w10="urn:schemas-microsoft-com:office:word" xmlns:w="http://schemas.openxmlformats.org/wordprocessingml/2006/main" xmlns:w14="http://schemas.microsoft.com/office/word/2010/wordml" xmlns:w15="http://schemas.microsoft.com/office/word/2012/wordml" xmlns:w16cex="http://schemas.microsoft.com/office/word/2018/wordml/cex" xmlns:w16cid="http://schemas.microsoft.com/office/word/2016/wordml/cid" xmlns:w16="http://schemas.microsoft.com/office/word/2018/wordml" xmlns:w16du="http://schemas.microsoft.com/office/word/2023/wordml/word16du" xmlns:w16sdtdh="http://schemas.microsoft.com/office/word/2020/wordml/sdtdatahash" xmlns:w16se="http://schemas.microsoft.com/office/word/2015/wordml/symex" xmlns:wpg="http://schemas.microsoft.com/office/word/2010/wordprocessingGroup" xmlns:wpi="http://schemas.microsoft.com/office/word/2010/wordprocessingInk" xmlns:wne="http://schemas.microsoft.com/office/word/2006/wordml" xmlns:wps="http://schemas.microsoft.com/office/word/2010/wordprocessingShape" mc:Ignorable="w14 w15 w16se w16cid w16 w16cex w16sdtdh w16du wp14">
   <w:p/>
 </w:hdr>
 </file>
 
 <file path=word/numbering.xml><?xml version="1.0" encoding="utf-8"?>
-<w:numbering xmlns:wpc="http://schemas.microsoft.com/office/word/2010/wordprocessingCanvas" xmlns:cx="http://schemas.microsoft.com/office/drawing/2014/chartex" xmlns:cx1="http://schemas.microsoft.com/office/drawing/2015/9/8/chartex" xmlns:cx2="http://schemas.microsoft.com/office/drawing/2015/10/21/chartex" xmlns:cx3="http://schemas.microsoft.com/office/drawing/2016/5/9/chartex" xmlns:cx4="http://schemas.microsoft.com/office/drawing/2016/5/10/chartex" xmlns:cx5="http://schemas.microsoft.com/office/drawing/2016/5/11/chartex" xmlns:cx6="http://schemas.microsoft.com/office/drawing/2016/5/12/chartex" xmlns:cx7="http://schemas.microsoft.com/office/drawing/2016/5/13/chartex" xmlns:cx8="http://schemas.microsoft.com/office/drawing/2016/5/14/chartex" xmlns:mc="http://schemas.openxmlformats.org/markup-compatibility/2006" xmlns:aink="http://schemas.microsoft.com/office/drawing/2016/ink" xmlns:am3d="http://schemas.microsoft.com/office/drawing/2017/model3d" xmlns:o="urn:schemas-microsoft-com:office:office" xmlns:oel="http://schemas.microsoft.com/office/2019/extlst" xmlns:r="http://schemas.openxmlformats.org/officeDocument/2006/relationships" xmlns:m="http://schemas.openxmlformats.org/officeDocument/2006/math" xmlns:v="urn:schemas-microsoft-com:vml" xmlns:wp14="http://schemas.microsoft.com/office/word/2010/wordprocessingDrawing" xmlns:wp="http://schemas.openxmlformats.org/drawingml/2006/wordprocessingDrawing" xmlns:w10="urn:schemas-microsoft-com:office:word" xmlns:w="http://schemas.openxmlformats.org/wordprocessingml/2006/main" xmlns:w14="http://schemas.microsoft.com/office/word/2010/wordml" xmlns:w15="http://schemas.microsoft.com/office/word/2012/wordml" xmlns:w16cex="http://schemas.microsoft.com/office/word/2018/wordml/cex" xmlns:w16cid="http://schemas.microsoft.com/office/word/2016/wordml/cid" xmlns:w16="http://schemas.microsoft.com/office/word/2018/wordml" xmlns:w16sdtdh="http://schemas.microsoft.com/office/word/2020/wordml/sdtdatahash" xmlns:w16se="http://schemas.microsoft.com/office/word/2015/wordml/symex" xmlns:wpg="http://schemas.microsoft.com/office/word/2010/wordprocessingGroup" xmlns:wpi="http://schemas.microsoft.com/office/word/2010/wordprocessingInk" xmlns:wne="http://schemas.microsoft.com/office/word/2006/wordml" xmlns:wps="http://schemas.microsoft.com/office/word/2010/wordprocessingShape" mc:Ignorable="w14 w15 w16se w16cid w16 w16cex w16sdtdh wp14">
+<w:numbering xmlns:wpc="http://schemas.microsoft.com/office/word/2010/wordprocessingCanvas" xmlns:cx="http://schemas.microsoft.com/office/drawing/2014/chartex" xmlns:cx1="http://schemas.microsoft.com/office/drawing/2015/9/8/chartex" xmlns:cx2="http://schemas.microsoft.com/office/drawing/2015/10/21/chartex" xmlns:cx3="http://schemas.microsoft.com/office/drawing/2016/5/9/chartex" xmlns:cx4="http://schemas.microsoft.com/office/drawing/2016/5/10/chartex" xmlns:cx5="http://schemas.microsoft.com/office/drawing/2016/5/11/chartex" xmlns:cx6="http://schemas.microsoft.com/office/drawing/2016/5/12/chartex" xmlns:cx7="http://schemas.microsoft.com/office/drawing/2016/5/13/chartex" xmlns:cx8="http://schemas.microsoft.com/office/drawing/2016/5/14/chartex" xmlns:mc="http://schemas.openxmlformats.org/markup-compatibility/2006" xmlns:aink="http://schemas.microsoft.com/office/drawing/2016/ink" xmlns:am3d="http://schemas.microsoft.com/office/drawing/2017/model3d" xmlns:o="urn:schemas-microsoft-com:office:office" xmlns:oel="http://schemas.microsoft.com/office/2019/extlst" xmlns:r="http://schemas.openxmlformats.org/officeDocument/2006/relationships" xmlns:m="http://schemas.openxmlformats.org/officeDocument/2006/math" xmlns:v="urn:schemas-microsoft-com:vml" xmlns:wp14="http://schemas.microsoft.com/office/word/2010/wordprocessingDrawing" xmlns:wp="http://schemas.openxmlformats.org/drawingml/2006/wordprocessingDrawing" xmlns:w10="urn:schemas-microsoft-com:office:word" xmlns:w="http://schemas.openxmlformats.org/wordprocessingml/2006/main" xmlns:w14="http://schemas.microsoft.com/office/word/2010/wordml" xmlns:w15="http://schemas.microsoft.com/office/word/2012/wordml" xmlns:w16cex="http://schemas.microsoft.com/office/word/2018/wordml/cex" xmlns:w16cid="http://schemas.microsoft.com/office/word/2016/wordml/cid" xmlns:w16="http://schemas.microsoft.com/office/word/2018/wordml" xmlns:w16du="http://schemas.microsoft.com/office/word/2023/wordml/word16du" xmlns:w16sdtdh="http://schemas.microsoft.com/office/word/2020/wordml/sdtdatahash" xmlns:w16se="http://schemas.microsoft.com/office/word/2015/wordml/symex" xmlns:wpg="http://schemas.microsoft.com/office/word/2010/wordprocessingGroup" xmlns:wpi="http://schemas.microsoft.com/office/word/2010/wordprocessingInk" xmlns:wne="http://schemas.microsoft.com/office/word/2006/wordml" xmlns:wps="http://schemas.microsoft.com/office/word/2010/wordprocessingShape" mc:Ignorable="w14 w15 w16se w16cid w16 w16cex w16sdtdh w16du wp14">
   <w:abstractNum w:abstractNumId="0" w15:restartNumberingAfterBreak="0">
     <w:nsid w:val="10CF1451"/>
     <w:multiLevelType w:val="multilevel"/>
@@ -2394,7 +2304,7 @@
 </file>
 
 <file path=word/styles.xml><?xml version="1.0" encoding="utf-8"?>
-<w:styles xmlns:mc="http://schemas.openxmlformats.org/markup-compatibility/2006" xmlns:r="http://schemas.openxmlformats.org/officeDocument/2006/relationships" xmlns:w="http://schemas.openxmlformats.org/wordprocessingml/2006/main" xmlns:w14="http://schemas.microsoft.com/office/word/2010/wordml" xmlns:w15="http://schemas.microsoft.com/office/word/2012/wordml" xmlns:w16cex="http://schemas.microsoft.com/office/word/2018/wordml/cex" xmlns:w16cid="http://schemas.microsoft.com/office/word/2016/wordml/cid" xmlns:w16="http://schemas.microsoft.com/office/word/2018/wordml" xmlns:w16sdtdh="http://schemas.microsoft.com/office/word/2020/wordml/sdtdatahash" xmlns:w16se="http://schemas.microsoft.com/office/word/2015/wordml/symex" mc:Ignorable="w14 w15 w16se w16cid w16 w16cex w16sdtdh">
+<w:styles xmlns:mc="http://schemas.openxmlformats.org/markup-compatibility/2006" xmlns:r="http://schemas.openxmlformats.org/officeDocument/2006/relationships" xmlns:w="http://schemas.openxmlformats.org/wordprocessingml/2006/main" xmlns:w14="http://schemas.microsoft.com/office/word/2010/wordml" xmlns:w15="http://schemas.microsoft.com/office/word/2012/wordml" xmlns:w16cex="http://schemas.microsoft.com/office/word/2018/wordml/cex" xmlns:w16cid="http://schemas.microsoft.com/office/word/2016/wordml/cid" xmlns:w16="http://schemas.microsoft.com/office/word/2018/wordml" xmlns:w16du="http://schemas.microsoft.com/office/word/2023/wordml/word16du" xmlns:w16sdtdh="http://schemas.microsoft.com/office/word/2020/wordml/sdtdatahash" xmlns:w16se="http://schemas.microsoft.com/office/word/2015/wordml/symex" mc:Ignorable="w14 w15 w16se w16cid w16 w16cex w16sdtdh w16du">
   <w:docDefaults>
     <w:rPrDefault>
       <w:rPr>

</xml_diff>